<commit_message>
Poprawki do pracy.... 3
</commit_message>
<xml_diff>
--- a/paper/doc/Zalacznik1.docx
+++ b/paper/doc/Zalacznik1.docx
@@ -125,7 +125,15 @@
         <w:t xml:space="preserve">Łódź, dnia </w:t>
       </w:r>
       <w:r>
-        <w:t>25.02.2015</w:t>
+        <w:t>10</w:t>
+      </w:r>
+      <w:bookmarkStart w:id="0" w:name="_GoBack"/>
+      <w:bookmarkEnd w:id="0"/>
+      <w:r>
+        <w:t>.04</w:t>
+      </w:r>
+      <w:r>
+        <w:t>.2015</w:t>
       </w:r>
       <w:r>
         <w:t xml:space="preserve"> roku</w:t>
@@ -558,8 +566,6 @@
           <w:sz w:val="20"/>
         </w:rPr>
       </w:pPr>
-      <w:bookmarkStart w:id="0" w:name="_GoBack"/>
-      <w:bookmarkEnd w:id="0"/>
     </w:p>
     <w:sectPr>
       <w:pgSz w:w="11906" w:h="16838"/>
@@ -1563,7 +1569,7 @@
   <a:extraClrSchemeLst/>
   <a:extLst>
     <a:ext uri="{05A4C25C-085E-4340-85A3-A5531E510DB2}">
-      <thm15:themeFamily xmlns="" xmlns:thm15="http://schemas.microsoft.com/office/thememl/2012/main" name="Office Theme" id="{62F939B6-93AF-4DB8-9C6B-D6C7DFDC589F}" vid="{4A3C46E8-61CC-4603-A589-7422A47A8E4A}"/>
+      <thm15:themeFamily xmlns:thm15="http://schemas.microsoft.com/office/thememl/2012/main" xmlns="" name="Office Theme" id="{62F939B6-93AF-4DB8-9C6B-D6C7DFDC589F}" vid="{4A3C46E8-61CC-4603-A589-7422A47A8E4A}"/>
     </a:ext>
   </a:extLst>
 </a:theme>

</xml_diff>

<commit_message>
Poprawki do pracy.... 14
</commit_message>
<xml_diff>
--- a/paper/doc/Zalacznik1.docx
+++ b/paper/doc/Zalacznik1.docx
@@ -125,12 +125,7 @@
         <w:t xml:space="preserve">Łódź, dnia </w:t>
       </w:r>
       <w:r>
-        <w:t>10</w:t>
-      </w:r>
-      <w:bookmarkStart w:id="0" w:name="_GoBack"/>
-      <w:bookmarkEnd w:id="0"/>
-      <w:r>
-        <w:t>.04</w:t>
+        <w:t>10.04</w:t>
       </w:r>
       <w:r>
         <w:t>.2015</w:t>
@@ -167,6 +162,19 @@
               <w:t>Michał Siatkowski</w:t>
             </w:r>
           </w:p>
+          <w:p/>
+          <w:p>
+            <w:r>
+              <w:t>Tramwajowa 21/10</w:t>
+            </w:r>
+          </w:p>
+          <w:p>
+            <w:r>
+              <w:t>90-132 Łódź</w:t>
+            </w:r>
+            <w:bookmarkStart w:id="0" w:name="_GoBack"/>
+            <w:bookmarkEnd w:id="0"/>
+          </w:p>
         </w:tc>
       </w:tr>
       <w:tr>
@@ -188,24 +196,6 @@
           <w:tcPr>
             <w:tcW w:w="3558" w:type="dxa"/>
           </w:tcPr>
-          <w:p>
-            <w:r>
-              <w:t>ul. Tramwajowa 21 m.10</w:t>
-            </w:r>
-          </w:p>
-          <w:p>
-            <w:r>
-              <w:t>90-132 Łódź</w:t>
-            </w:r>
-          </w:p>
-        </w:tc>
-      </w:tr>
-      <w:tr>
-        <w:tc>
-          <w:tcPr>
-            <w:tcW w:w="3558" w:type="dxa"/>
-          </w:tcPr>
-          <w:p/>
           <w:p>
             <w:r>
               <w:t>186865</w:t>
@@ -534,6 +524,30 @@
         </w:rPr>
         <w:t>odpis Studenta)</w:t>
       </w:r>
+    </w:p>
+    <w:p>
+      <w:pPr>
+        <w:ind w:left="5664" w:firstLine="708"/>
+        <w:rPr>
+          <w:sz w:val="20"/>
+        </w:rPr>
+      </w:pPr>
+    </w:p>
+    <w:p>
+      <w:pPr>
+        <w:ind w:left="5664" w:firstLine="708"/>
+        <w:rPr>
+          <w:sz w:val="20"/>
+        </w:rPr>
+      </w:pPr>
+    </w:p>
+    <w:p>
+      <w:pPr>
+        <w:ind w:left="5664" w:firstLine="708"/>
+        <w:rPr>
+          <w:sz w:val="20"/>
+        </w:rPr>
+      </w:pPr>
     </w:p>
     <w:p>
       <w:pPr>
@@ -1569,7 +1583,7 @@
   <a:extraClrSchemeLst/>
   <a:extLst>
     <a:ext uri="{05A4C25C-085E-4340-85A3-A5531E510DB2}">
-      <thm15:themeFamily xmlns:thm15="http://schemas.microsoft.com/office/thememl/2012/main" xmlns="" name="Office Theme" id="{62F939B6-93AF-4DB8-9C6B-D6C7DFDC589F}" vid="{4A3C46E8-61CC-4603-A589-7422A47A8E4A}"/>
+      <thm15:themeFamily xmlns="" xmlns:thm15="http://schemas.microsoft.com/office/thememl/2012/main" name="Office Theme" id="{62F939B6-93AF-4DB8-9C6B-D6C7DFDC589F}" vid="{4A3C46E8-61CC-4603-A589-7422A47A8E4A}"/>
     </a:ext>
   </a:extLst>
 </a:theme>

</xml_diff>